<commit_message>
New text for rjnum
</commit_message>
<xml_diff>
--- a/rjnum/rjnum.docx
+++ b/rjnum/rjnum.docx
@@ -14,7 +14,22 @@
     </w:p>
     <w:p>
       <w:r>
-        <w:t xml:space="preserve">В данной работе рассмотрена математическая модель, описывающая динамику искусственного сердечного клапана, движущегося под воздействием течение неоднородной несжимаемой жидкости с переменной вязкостью, а также метод ее численного решения. Приведены результаты моделирования работы трехстворчатого клапана, включая динамику движения лепестков, напряжение, возникающее на фиброзном кольце и лепестках, а также динамику распространения примесей.</w:t>
+        <w:t xml:space="preserve">В данной работе рассмотрена математическая модель, описывающая динамику искусственного сердечного клапана, движущегося под воздействием течение неоднородной несжимаемой жидкости с переменной вязкостью, а также метод ее численного решения. Приведены результаты моделирования работы трехстворчатого клапана, включая динамику движения лепестков, для разных геометрий (клапан идеальной формы, а также клапан, полученный сканированием биопротеза</w:t>
+      </w:r>
+      <w:r>
+        <w:t xml:space="preserve"> </w:t>
+      </w:r>
+      <w:r>
+        <w:t xml:space="preserve">“</w:t>
+      </w:r>
+      <w:r>
+        <w:t xml:space="preserve">Юнилайн</w:t>
+      </w:r>
+      <w:r>
+        <w:t xml:space="preserve">”</w:t>
+      </w:r>
+      <w:r>
+        <w:t xml:space="preserve">), напряжение, возникающее на фиброзном кольце и лепестках, а также динамику распространения примесей.</w:t>
       </w:r>
     </w:p>
     <w:p>
@@ -3545,9 +3560,46 @@
       <w:r>
         <w:t xml:space="preserve"> </w:t>
       </w:r>
-      <w:r>
-        <w:t xml:space="preserve">$\vec{f}(\bar{x}, t)}$</w:t>
-      </w:r>
+      <m:oMath>
+        <m:acc>
+          <m:accPr>
+            <m:chr m:val="⃗"/>
+          </m:accPr>
+          <m:e>
+            <m:r>
+              <m:rPr/>
+              <m:t>f</m:t>
+            </m:r>
+          </m:e>
+        </m:acc>
+        <m:r>
+          <m:rPr/>
+          <m:t>(</m:t>
+        </m:r>
+        <m:bar>
+          <m:barPr>
+            <m:pos m:val="top"/>
+          </m:barPr>
+          <m:e>
+            <m:r>
+              <m:rPr/>
+              <m:t>x</m:t>
+            </m:r>
+          </m:e>
+        </m:bar>
+        <m:r>
+          <m:rPr/>
+          <m:t>,</m:t>
+        </m:r>
+        <m:r>
+          <m:rPr/>
+          <m:t>t</m:t>
+        </m:r>
+        <m:r>
+          <m:rPr/>
+          <m:t>)</m:t>
+        </m:r>
+      </m:oMath>
       <w:r>
         <w:t xml:space="preserve"> </w:t>
       </w:r>
@@ -3973,117 +4025,64 @@
         <w:t xml:space="preserve"> </w:t>
       </w:r>
       <w:r>
-        <w:t xml:space="preserve">решаем задачу (</w:t>
-      </w:r>
-      <w:r>
-        <w:t xml:space="preserve">[</w:t>
-      </w:r>
-      <w:r>
-        <w:rPr>
-          <w:b/>
-        </w:rPr>
-        <w:t xml:space="preserve">???</w:t>
-      </w:r>
-      <w:r>
-        <w:t xml:space="preserve">]</w:t>
-      </w:r>
-      <w:r>
-        <w:t xml:space="preserve">)-(4); затем решаем уравнение конвекции (</w:t>
-      </w:r>
-      <w:r>
-        <w:t xml:space="preserve">[</w:t>
-      </w:r>
-      <w:r>
-        <w:rPr>
-          <w:b/>
-        </w:rPr>
-        <w:t xml:space="preserve">???</w:t>
-      </w:r>
-      <w:r>
-        <w:t xml:space="preserve">]</w:t>
-      </w:r>
-      <w:r>
-        <w:t xml:space="preserve">) т.е. определяем концентрацию примеси в области решения и пересчитываем значение плотности и вязкости. После этого используем формулы (</w:t>
-      </w:r>
-      <w:r>
-        <w:t xml:space="preserve">[</w:t>
-      </w:r>
-      <w:r>
-        <w:rPr>
-          <w:b/>
-        </w:rPr>
-        <w:t xml:space="preserve">???</w:t>
-      </w:r>
-      <w:r>
-        <w:t xml:space="preserve">]</w:t>
-      </w:r>
-      <w:r>
-        <w:t xml:space="preserve">) и (</w:t>
-      </w:r>
-      <w:r>
-        <w:t xml:space="preserve">[</w:t>
-      </w:r>
-      <w:r>
-        <w:rPr>
-          <w:b/>
-        </w:rPr>
-        <w:t xml:space="preserve">???</w:t>
-      </w:r>
-      <w:r>
-        <w:t xml:space="preserve">]</w:t>
-      </w:r>
-      <w:r>
-        <w:t xml:space="preserve">), (11) для определения положения створок клапана и формы</w:t>
-      </w:r>
-    </w:p>
-    <w:p>
-      <w:r>
-        <w:t xml:space="preserve">Поставленная дифференциальная задача (</w:t>
-      </w:r>
-      <w:r>
-        <w:t xml:space="preserve">[</w:t>
-      </w:r>
-      <w:r>
-        <w:rPr>
-          <w:b/>
-        </w:rPr>
-        <w:t xml:space="preserve">???</w:t>
-      </w:r>
-      <w:r>
-        <w:t xml:space="preserve">]</w:t>
-      </w:r>
-      <w:r>
-        <w:t xml:space="preserve">) – (</w:t>
-      </w:r>
-      <w:r>
-        <w:t xml:space="preserve">[</w:t>
-      </w:r>
-      <w:r>
-        <w:rPr>
-          <w:b/>
-        </w:rPr>
-        <w:t xml:space="preserve">???</w:t>
-      </w:r>
-      <w:r>
-        <w:t xml:space="preserve">]</w:t>
-      </w:r>
-      <w:r>
-        <w:t xml:space="preserve">) решается методом конечных разностей. Для решения (</w:t>
-      </w:r>
-      <w:r>
-        <w:t xml:space="preserve">[</w:t>
-      </w:r>
-      <w:r>
-        <w:rPr>
-          <w:b/>
-        </w:rPr>
-        <w:t xml:space="preserve">???</w:t>
-      </w:r>
-      <w:r>
-        <w:t xml:space="preserve">]</w:t>
-      </w:r>
-      <w:r>
-        <w:t xml:space="preserve">) – (4) будем использовать схемы расщепления по физическим факторам</w:t>
+        <w:t xml:space="preserve">решаем задачу (1)-(4); затем решаем уравнение конвекции (5) т.е. определяем концентрацию примеси в области решения и пересчитываем значение плотности и вязкости. После этого используем формулы (9) и (10), (11) для определения положения створок клапана и формы</w:t>
+      </w:r>
+    </w:p>
+    <w:p>
+      <w:r>
+        <w:drawing>
+          <wp:inline>
+            <wp:extent cx="5334000" cy="5866070"/>
+            <wp:effectExtent b="0" l="0" r="0" t="0"/>
+            <wp:docPr descr="" id="1" name="Picture"/>
+            <a:graphic>
+              <a:graphicData uri="http://schemas.openxmlformats.org/drawingml/2006/picture">
+                <pic:pic>
+                  <pic:nvPicPr>
+                    <pic:cNvPr descr="aorta_valve_computation_scheme.png" id="0" name="Picture"/>
+                    <pic:cNvPicPr>
+                      <a:picLocks noChangeArrowheads="1" noChangeAspect="1"/>
+                    </pic:cNvPicPr>
+                  </pic:nvPicPr>
+                  <pic:blipFill>
+                    <a:blip r:embed="rId27"/>
+                    <a:stretch>
+                      <a:fillRect/>
+                    </a:stretch>
+                  </pic:blipFill>
+                  <pic:spPr bwMode="auto">
+                    <a:xfrm>
+                      <a:off x="0" y="0"/>
+                      <a:ext cx="5334000" cy="5866070"/>
+                    </a:xfrm>
+                    <a:prstGeom prst="rect">
+                      <a:avLst/>
+                    </a:prstGeom>
+                    <a:noFill/>
+                    <a:ln w="9525">
+                      <a:noFill/>
+                      <a:headEnd/>
+                      <a:tailEnd/>
+                    </a:ln>
+                  </pic:spPr>
+                </pic:pic>
+              </a:graphicData>
+            </a:graphic>
+          </wp:inline>
+        </w:drawing>
+      </w:r>
+    </w:p>
+    <w:p>
+      <w:pPr>
+        <w:pStyle w:val="ImageCaption"/>
+      </w:pPr>
+      <w:r>
+        <w:t xml:space="preserve">Рис. 3: Расчетные области, используемые в методе погруженной границы</w:t>
+      </w:r>
+    </w:p>
+    <w:p>
+      <w:r>
+        <w:t xml:space="preserve">Поставленная дифференциальная задача (1) – (8) решается методом конечных разностей. Для решения (1) – (4) будем использовать схемы расщепления по физическим факторам</w:t>
       </w:r>
       <w:r>
         <w:t xml:space="preserve"> </w:t>
@@ -4249,13 +4248,24 @@
               </m:r>
             </m:sup>
           </m:sSup>
+          <m:r>
+            <m:rPr/>
+            <m:t>  </m:t>
+          </m:r>
+          <m:r>
+            <m:rPr/>
+            <m:t>(</m:t>
+          </m:r>
+          <m:r>
+            <m:rPr/>
+            <m:t>12</m:t>
+          </m:r>
+          <m:r>
+            <m:rPr/>
+            <m:t>)</m:t>
+          </m:r>
         </m:oMath>
       </m:oMathPara>
-    </w:p>
-    <w:p>
-      <w:r>
-        <w:t xml:space="preserve">{#w:splitting:intermediate_velocity}</w:t>
-      </w:r>
     </w:p>
     <w:p>
       <m:oMathPara>
@@ -4384,13 +4394,24 @@
               </m:r>
             </m:den>
           </m:f>
+          <m:r>
+            <m:rPr/>
+            <m:t>  </m:t>
+          </m:r>
+          <m:r>
+            <m:rPr/>
+            <m:t>(</m:t>
+          </m:r>
+          <m:r>
+            <m:rPr/>
+            <m:t>13</m:t>
+          </m:r>
+          <m:r>
+            <m:rPr/>
+            <m:t>)</m:t>
+          </m:r>
         </m:oMath>
       </m:oMathPara>
-    </w:p>
-    <w:p>
-      <w:r>
-        <w:t xml:space="preserve">{#w:splitting:poisson}</w:t>
-      </w:r>
     </w:p>
     <w:p>
       <m:oMathPara>
@@ -4506,48 +4527,50 @@
               </m:r>
             </m:sup>
           </m:sSup>
+          <m:r>
+            <m:rPr/>
+            <m:t>  </m:t>
+          </m:r>
+          <m:r>
+            <m:rPr/>
+            <m:t>(</m:t>
+          </m:r>
+          <m:r>
+            <m:rPr/>
+            <m:t>14</m:t>
+          </m:r>
+          <m:r>
+            <m:rPr/>
+            <m:t>)</m:t>
+          </m:r>
         </m:oMath>
       </m:oMathPara>
     </w:p>
     <w:p>
       <w:r>
-        <w:t xml:space="preserve">{#w:splitting:velocity}</w:t>
-      </w:r>
-    </w:p>
-    <w:p>
-      <w:r>
         <w:t xml:space="preserve">Численная реализация схемы состоит из 3-х этапов. Сначала по известным значениям скорости с предыдущего временного слоя находится промежуточное поле</w:t>
       </w:r>
       <w:r>
         <w:t xml:space="preserve"> </w:t>
       </w:r>
       <m:oMath>
-        <m:r>
-          <m:rPr/>
-          <m:t>*</m:t>
-        </m:r>
-        <m:r>
-          <m:rPr/>
-          <m:t>u</m:t>
-        </m:r>
+        <m:sSup>
+          <m:e>
+            <m:r>
+              <m:rPr/>
+              <m:t>u</m:t>
+            </m:r>
+          </m:e>
+          <m:sup>
+            <m:r>
+              <m:rPr/>
+              <m:t>*</m:t>
+            </m:r>
+          </m:sup>
+        </m:sSup>
       </m:oMath>
       <w:r>
-        <w:t xml:space="preserve">. Для этого уравнение (</w:t>
-      </w:r>
-      <w:r>
-        <w:t xml:space="preserve">[</w:t>
-      </w:r>
-      <w:r>
-        <w:rPr>
-          <w:b/>
-        </w:rPr>
-        <w:t xml:space="preserve">???</w:t>
-      </w:r>
-      <w:r>
-        <w:t xml:space="preserve">]</w:t>
-      </w:r>
-      <w:r>
-        <w:t xml:space="preserve">) решается методом стабилизирующей поправки</w:t>
+        <w:t xml:space="preserve">. Для этого уравнение (12) решается методом стабилизирующей поправки</w:t>
       </w:r>
       <w:r>
         <w:t xml:space="preserve"> </w:t>
@@ -4556,52 +4579,71 @@
         <w:t xml:space="preserve">[18]</w:t>
       </w:r>
       <w:r>
-        <w:t xml:space="preserve">. Затем, путем численного решения (</w:t>
-      </w:r>
-      <w:r>
-        <w:t xml:space="preserve">[</w:t>
-      </w:r>
-      <w:r>
-        <w:rPr>
-          <w:b/>
-        </w:rPr>
-        <w:t xml:space="preserve">???</w:t>
-      </w:r>
-      <w:r>
-        <w:t xml:space="preserve">]</w:t>
-      </w:r>
-      <w:r>
-        <w:t xml:space="preserve">) с использованием метода бисопряженных градиентов, определяется новое поле давления. И на последнем этапе восстанавливается окончательное поле вектора скорости по явным формулам (</w:t>
-      </w:r>
-      <w:r>
-        <w:t xml:space="preserve">[</w:t>
-      </w:r>
-      <w:r>
-        <w:rPr>
-          <w:b/>
-        </w:rPr>
-        <w:t xml:space="preserve">???</w:t>
-      </w:r>
-      <w:r>
-        <w:t xml:space="preserve">]</w:t>
-      </w:r>
-      <w:r>
-        <w:t xml:space="preserve">).</w:t>
+        <w:t xml:space="preserve">. Затем, путем численного решения (13) с использованием метода бисопряженных градиентов, определяется новое поле давления. И на последнем этапе восстанавливается окончательное поле вектора скорости по явным формулам (14).</w:t>
+      </w:r>
+    </w:p>
+    <w:p>
+      <w:r>
+        <w:t xml:space="preserve">После нахождения параметров течения жидкости необходимо вычислить новые значения плотности и вязкости. Для этого, используя полученные значения компонент скорости, делается шаг по времени для уравнения конвекции (5), и производится пересчет значений плотности и вязкости по формулам (7), (8).</w:t>
+      </w:r>
+    </w:p>
+    <w:p>
+      <w:r>
+        <w:t xml:space="preserve">Далее нам необходимо определять деформацию стенок сосуда и створок клапана под воздействием жидкости, а также распределение массовых сил fв уравнении движения жидкости исходя из возникшей деформации. Используя уравнения (10) – (11), которые численно интегрируются с помощью какой-либо квадратурной формулы, и уравнение (9), мы можем рассчитать деформацию, которой подвергаются стенки сосуда и клапан при данном давлении жидкости и возникающую силу сопротивления</w:t>
+      </w:r>
+      <w:r>
+        <w:t xml:space="preserve"> </w:t>
+      </w:r>
+      <m:oMath>
+        <m:r>
+          <m:rPr/>
+          <m:t>F</m:t>
+        </m:r>
+      </m:oMath>
+      <w:r>
+        <w:t xml:space="preserve">. После этого пересчитываем массовые силы</w:t>
+      </w:r>
+      <w:r>
+        <w:t xml:space="preserve"> </w:t>
+      </w:r>
+      <m:oMath>
+        <m:r>
+          <m:rPr/>
+          <m:t>f</m:t>
+        </m:r>
+      </m:oMath>
+      <w:r>
+        <w:t xml:space="preserve"> </w:t>
+      </w:r>
+      <w:r>
+        <w:t xml:space="preserve">и переходим на следующий шаг по времени.</w:t>
       </w:r>
     </w:p>
     <w:p>
       <w:pPr>
         <w:pStyle w:val="Heading1"/>
       </w:pPr>
-      <w:bookmarkStart w:id="27" w:name="верификация-и-сравнение"/>
-      <w:bookmarkEnd w:id="27"/>
-      <w:r>
-        <w:t xml:space="preserve">Верификация и сравнение</w:t>
-      </w:r>
-    </w:p>
-    <w:p>
-      <w:r>
-        <w:t xml:space="preserve">В последние годы публикуется все больше работ, в которых представлены результаты тестирования метода погруженной границы, а также сравнение результатов, полученных для практических задач, с реальными данными. В</w:t>
+      <w:bookmarkStart w:id="28" w:name="результаты"/>
+      <w:bookmarkEnd w:id="28"/>
+      <w:r>
+        <w:t xml:space="preserve">Результаты</w:t>
+      </w:r>
+    </w:p>
+    <w:p>
+      <w:r>
+        <w:t xml:space="preserve">Приведем резульаты некоторых результатов, полученных в рамках данной работы. Расчеты проводились для случаев постоянной и переменной плотности и вязкости в безразмерных величинах. Для клапана использовались две геометрии - идеальный клапан упрощенной формы и клапан, полученный сканированием реального биопротеза</w:t>
+      </w:r>
+      <w:r>
+        <w:t xml:space="preserve"> </w:t>
+      </w:r>
+      <w:r>
+        <w:t xml:space="preserve">“</w:t>
+      </w:r>
+      <w:r>
+        <w:t xml:space="preserve">Юнилайн</w:t>
+      </w:r>
+      <w:r>
+        <w:t xml:space="preserve">”</w:t>
       </w:r>
       <w:r>
         <w:t xml:space="preserve"> </w:t>
@@ -4610,30 +4652,552 @@
         <w:t xml:space="preserve">[19]</w:t>
       </w:r>
       <w:r>
-        <w:t xml:space="preserve"> </w:t>
-      </w:r>
-      <w:r>
-        <w:t xml:space="preserve">продемонстрировано сравнение расчетов течения жидкости в двумерном канале, где часть верхней стенки является гибкой, с помощью метода погруженной границы и произвольного Лагранжево-Эйлерова метода (Arbitrary Lagrangian-Eulerian Method). Результаты демонстрируют хороший уровень соответвия (см. рис. 3).</w:t>
+        <w:t xml:space="preserve">. В качестве сосуда для всех расчетов используется круговой цилиндр с длинной</w:t>
+      </w:r>
+      <w:r>
+        <w:t xml:space="preserve"> </w:t>
+      </w:r>
+      <m:oMath>
+        <m:r>
+          <m:rPr/>
+          <m:t>l</m:t>
+        </m:r>
+        <m:r>
+          <m:rPr/>
+          <m:t>=</m:t>
+        </m:r>
+        <m:r>
+          <m:rPr/>
+          <m:t>1</m:t>
+        </m:r>
+      </m:oMath>
+      <w:r>
+        <w:t xml:space="preserve">, радиусом</w:t>
+      </w:r>
+      <w:r>
+        <w:t xml:space="preserve"> </w:t>
+      </w:r>
+      <m:oMath>
+        <m:r>
+          <m:rPr/>
+          <m:t>r</m:t>
+        </m:r>
+        <m:r>
+          <m:rPr/>
+          <m:t>=</m:t>
+        </m:r>
+        <m:r>
+          <m:rPr/>
+          <m:t>0.11</m:t>
+        </m:r>
+      </m:oMath>
+      <w:r>
+        <w:t xml:space="preserve"> </w:t>
+      </w:r>
+      <w:r>
+        <w:t xml:space="preserve">и жесткостью стенок</w:t>
+      </w:r>
+      <w:r>
+        <w:t xml:space="preserve"> </w:t>
+      </w:r>
+      <m:oMath>
+        <m:r>
+          <m:rPr/>
+          <m:t>k</m:t>
+        </m:r>
+        <m:r>
+          <m:rPr/>
+          <m:t>=</m:t>
+        </m:r>
+        <m:r>
+          <m:rPr/>
+          <m:t>1</m:t>
+        </m:r>
+        <m:r>
+          <m:rPr/>
+          <m:t>⋅</m:t>
+        </m:r>
+        <m:sSup>
+          <m:e>
+            <m:r>
+              <m:rPr/>
+              <m:t>10</m:t>
+            </m:r>
+          </m:e>
+          <m:sup>
+            <m:r>
+              <m:rPr/>
+              <m:t>3</m:t>
+            </m:r>
+          </m:sup>
+        </m:sSup>
+      </m:oMath>
+      <w:r>
+        <w:t xml:space="preserve">. Для створок клапана заданы коэффициенты сопротивления растяжению</w:t>
+      </w:r>
+      <w:r>
+        <w:t xml:space="preserve"> </w:t>
+      </w:r>
+      <m:oMath>
+        <m:sSub>
+          <m:e>
+            <m:r>
+              <m:rPr/>
+              <m:t>k</m:t>
+            </m:r>
+          </m:e>
+          <m:sub>
+            <m:r>
+              <m:rPr/>
+              <m:t>s</m:t>
+            </m:r>
+          </m:sub>
+        </m:sSub>
+        <m:r>
+          <m:rPr/>
+          <m:t>=</m:t>
+        </m:r>
+        <m:r>
+          <m:rPr/>
+          <m:t>5</m:t>
+        </m:r>
+        <m:r>
+          <m:rPr/>
+          <m:t>⋅</m:t>
+        </m:r>
+        <m:sSup>
+          <m:e>
+            <m:r>
+              <m:rPr/>
+              <m:t>10</m:t>
+            </m:r>
+          </m:e>
+          <m:sup>
+            <m:r>
+              <m:rPr/>
+              <m:t>3</m:t>
+            </m:r>
+          </m:sup>
+        </m:sSup>
+      </m:oMath>
+      <w:r>
+        <w:t xml:space="preserve"> </w:t>
+      </w:r>
+      <w:r>
+        <w:t xml:space="preserve">и скручиванию</w:t>
+      </w:r>
+      <w:r>
+        <w:t xml:space="preserve"> </w:t>
+      </w:r>
+      <m:oMath>
+        <m:sSub>
+          <m:e>
+            <m:r>
+              <m:rPr/>
+              <m:t>k</m:t>
+            </m:r>
+          </m:e>
+          <m:sub>
+            <m:r>
+              <m:rPr/>
+              <m:t>b</m:t>
+            </m:r>
+          </m:sub>
+        </m:sSub>
+        <m:r>
+          <m:rPr/>
+          <m:t>=</m:t>
+        </m:r>
+        <m:r>
+          <m:rPr/>
+          <m:t>2</m:t>
+        </m:r>
+        <m:r>
+          <m:rPr/>
+          <m:t>⋅</m:t>
+        </m:r>
+        <m:sSup>
+          <m:e>
+            <m:r>
+              <m:rPr/>
+              <m:t>10</m:t>
+            </m:r>
+          </m:e>
+          <m:sup>
+            <m:r>
+              <m:rPr/>
+              <m:t>3</m:t>
+            </m:r>
+          </m:sup>
+        </m:sSup>
+      </m:oMath>
+      <w:r>
+        <w:t xml:space="preserve">. Перепад давления</w:t>
+      </w:r>
+      <w:r>
+        <w:t xml:space="preserve"> </w:t>
+      </w:r>
+      <m:oMath>
+        <m:sSub>
+          <m:e>
+            <m:r>
+              <m:rPr/>
+              <m:t>p</m:t>
+            </m:r>
+          </m:e>
+          <m:sub>
+            <m:r>
+              <m:rPr/>
+              <m:t>i</m:t>
+            </m:r>
+            <m:r>
+              <m:rPr/>
+              <m:t>n</m:t>
+            </m:r>
+          </m:sub>
+        </m:sSub>
+        <m:r>
+          <m:rPr/>
+          <m:t>−</m:t>
+        </m:r>
+        <m:sSub>
+          <m:e>
+            <m:r>
+              <m:rPr/>
+              <m:t>p</m:t>
+            </m:r>
+          </m:e>
+          <m:sub>
+            <m:r>
+              <m:rPr/>
+              <m:t>o</m:t>
+            </m:r>
+            <m:r>
+              <m:rPr/>
+              <m:t>u</m:t>
+            </m:r>
+            <m:r>
+              <m:rPr/>
+              <m:t>t</m:t>
+            </m:r>
+          </m:sub>
+        </m:sSub>
+      </m:oMath>
+      <w:r>
+        <w:t xml:space="preserve"> </w:t>
+      </w:r>
+      <w:r>
+        <w:t xml:space="preserve">периодически меняется от 0 до 6. Область</w:t>
+      </w:r>
+      <w:r>
+        <w:t xml:space="preserve"> </w:t>
+      </w:r>
+      <m:oMath>
+        <m:nary>
+          <m:naryPr>
+            <m:chr m:val="Ω"/>
+            <m:limLoc m:val="undOvr"/>
+            <m:supHide m:val="off"/>
+            <m:supHide m:val="off"/>
+          </m:naryPr>
+          <m:e/>
+          <m:sub>
+            <m:r>
+              <m:rPr/>
+              <m:t>̃</m:t>
+            </m:r>
+          </m:sub>
+          <m:sup/>
+        </m:nary>
+      </m:oMath>
+      <w:r>
+        <w:t xml:space="preserve"> </w:t>
+      </w:r>
+      <w:r>
+        <w:t xml:space="preserve">имеет параметры</w:t>
+      </w:r>
+      <w:r>
+        <w:t xml:space="preserve"> </w:t>
+      </w:r>
+      <m:oMath>
+        <m:r>
+          <m:rPr/>
+          <m:t>10</m:t>
+        </m:r>
+        <m:r>
+          <m:rPr/>
+          <m:t>×</m:t>
+        </m:r>
+        <m:r>
+          <m:rPr/>
+          <m:t>0.5</m:t>
+        </m:r>
+        <m:r>
+          <m:rPr/>
+          <m:t>×</m:t>
+        </m:r>
+        <m:r>
+          <m:rPr/>
+          <m:t>0.5</m:t>
+        </m:r>
+      </m:oMath>
+      <w:r>
+        <w:t xml:space="preserve">, шаги по пространственной сетке</w:t>
+      </w:r>
+      <w:r>
+        <w:t xml:space="preserve"> </w:t>
+      </w:r>
+      <m:oMath>
+        <m:acc>
+          <m:accPr>
+            <m:chr m:val="̃"/>
+          </m:accPr>
+          <m:e>
+            <m:sSub>
+              <m:e>
+                <m:r>
+                  <m:rPr/>
+                  <m:t>Ω</m:t>
+                </m:r>
+              </m:e>
+              <m:sub>
+                <m:r>
+                  <m:rPr/>
+                  <m:t>h</m:t>
+                </m:r>
+              </m:sub>
+            </m:sSub>
+          </m:e>
+        </m:acc>
+      </m:oMath>
+      <w:r>
+        <w:t xml:space="preserve"> </w:t>
+      </w:r>
+      <m:oMath>
+        <m:sSub>
+          <m:e>
+            <m:r>
+              <m:rPr/>
+              <m:t>h</m:t>
+            </m:r>
+          </m:e>
+          <m:sub>
+            <m:r>
+              <m:rPr/>
+              <m:t>x</m:t>
+            </m:r>
+          </m:sub>
+        </m:sSub>
+        <m:r>
+          <m:rPr/>
+          <m:t>=</m:t>
+        </m:r>
+        <m:sSub>
+          <m:e>
+            <m:r>
+              <m:rPr/>
+              <m:t>h</m:t>
+            </m:r>
+          </m:e>
+          <m:sub>
+            <m:r>
+              <m:rPr/>
+              <m:t>y</m:t>
+            </m:r>
+          </m:sub>
+        </m:sSub>
+        <m:r>
+          <m:rPr/>
+          <m:t>=</m:t>
+        </m:r>
+        <m:sSub>
+          <m:e>
+            <m:r>
+              <m:rPr/>
+              <m:t>h</m:t>
+            </m:r>
+          </m:e>
+          <m:sub>
+            <m:r>
+              <m:rPr/>
+              <m:t>z</m:t>
+            </m:r>
+          </m:sub>
+        </m:sSub>
+        <m:r>
+          <m:rPr/>
+          <m:t>=</m:t>
+        </m:r>
+        <m:r>
+          <m:rPr/>
+          <m:t>0.01</m:t>
+        </m:r>
+      </m:oMath>
+      <w:r>
+        <w:t xml:space="preserve">, шаг по времени</w:t>
+      </w:r>
+      <w:r>
+        <w:t xml:space="preserve"> </w:t>
+      </w:r>
+      <m:oMath>
+        <m:r>
+          <m:rPr/>
+          <m:t>△</m:t>
+        </m:r>
+        <m:r>
+          <m:rPr/>
+          <m:t>t</m:t>
+        </m:r>
+        <m:r>
+          <m:rPr/>
+          <m:t>=</m:t>
+        </m:r>
+        <m:r>
+          <m:rPr/>
+          <m:t>0.01</m:t>
+        </m:r>
+      </m:oMath>
+      <w:r>
+        <w:t xml:space="preserve">.</w:t>
+      </w:r>
+    </w:p>
+    <w:p>
+      <w:r>
+        <w:t xml:space="preserve">На рис. 4 показана динамика движения одного лепестка идеального трехстворчатого клапана под воздействием жидкости с постоянной вязкостью и плотностью</w:t>
+      </w:r>
+      <w:r>
+        <w:t xml:space="preserve"> </w:t>
+      </w:r>
+      <m:oMath>
+        <m:sSub>
+          <m:e>
+            <m:r>
+              <m:rPr/>
+              <m:t>ρ</m:t>
+            </m:r>
+          </m:e>
+          <m:sub>
+            <m:r>
+              <m:rPr/>
+              <m:t>1</m:t>
+            </m:r>
+          </m:sub>
+        </m:sSub>
+        <m:r>
+          <m:rPr/>
+          <m:t>=</m:t>
+        </m:r>
+        <m:sSub>
+          <m:e>
+            <m:r>
+              <m:rPr/>
+              <m:t>ρ</m:t>
+            </m:r>
+          </m:e>
+          <m:sub>
+            <m:r>
+              <m:rPr/>
+              <m:t>2</m:t>
+            </m:r>
+          </m:sub>
+        </m:sSub>
+        <m:r>
+          <m:rPr/>
+          <m:t>=</m:t>
+        </m:r>
+        <m:r>
+          <m:rPr/>
+          <m:t>1</m:t>
+        </m:r>
+        <m:r>
+          <m:rPr/>
+          <m:t>,</m:t>
+        </m:r>
+        <m:sSub>
+          <m:e>
+            <m:r>
+              <m:rPr/>
+              <m:t>μ</m:t>
+            </m:r>
+          </m:e>
+          <m:sub>
+            <m:r>
+              <m:rPr/>
+              <m:t>1</m:t>
+            </m:r>
+          </m:sub>
+        </m:sSub>
+        <m:r>
+          <m:rPr/>
+          <m:t>=</m:t>
+        </m:r>
+        <m:sSub>
+          <m:e>
+            <m:r>
+              <m:rPr/>
+              <m:t>μ</m:t>
+            </m:r>
+          </m:e>
+          <m:sub>
+            <m:r>
+              <m:rPr/>
+              <m:t>2</m:t>
+            </m:r>
+          </m:sub>
+        </m:sSub>
+        <m:r>
+          <m:rPr/>
+          <m:t>=</m:t>
+        </m:r>
+        <m:r>
+          <m:rPr/>
+          <m:t>1</m:t>
+        </m:r>
+        <m:r>
+          <m:rPr/>
+          <m:t>⋅</m:t>
+        </m:r>
+        <m:sSup>
+          <m:e>
+            <m:r>
+              <m:rPr/>
+              <m:t>10</m:t>
+            </m:r>
+          </m:e>
+          <m:sup>
+            <m:r>
+              <m:rPr/>
+              <m:t>−</m:t>
+            </m:r>
+            <m:r>
+              <m:rPr/>
+              <m:t>2</m:t>
+            </m:r>
+          </m:sup>
+        </m:sSup>
+      </m:oMath>
+      <w:r>
+        <w:t xml:space="preserve">, а также распределение напряжения по поверхности.</w:t>
       </w:r>
     </w:p>
     <w:p>
       <w:r>
         <w:drawing>
           <wp:inline>
-            <wp:extent cx="1524000" cy="1524000"/>
+            <wp:extent cx="5334000" cy="2644630"/>
             <wp:effectExtent b="0" l="0" r="0" t="0"/>
             <wp:docPr descr="" id="1" name="Picture"/>
             <a:graphic>
               <a:graphicData uri="http://schemas.openxmlformats.org/drawingml/2006/picture">
                 <pic:pic>
                   <pic:nvPicPr>
-                    <pic:cNvPr descr="luo_ale_ibm.jpg" id="0" name="Picture"/>
+                    <pic:cNvPr descr="ideal_valve_stress_1.png" id="0" name="Picture"/>
                     <pic:cNvPicPr>
                       <a:picLocks noChangeArrowheads="1" noChangeAspect="1"/>
                     </pic:cNvPicPr>
                   </pic:nvPicPr>
                   <pic:blipFill>
-                    <a:blip r:embed="rId28"/>
+                    <a:blip r:embed="rId29"/>
                     <a:stretch>
                       <a:fillRect/>
                     </a:stretch>
@@ -4641,7 +5205,7 @@
                   <pic:spPr bwMode="auto">
                     <a:xfrm>
                       <a:off x="0" y="0"/>
-                      <a:ext cx="1524000" cy="1524000"/>
+                      <a:ext cx="5334000" cy="2644630"/>
                     </a:xfrm>
                     <a:prstGeom prst="rect">
                       <a:avLst/>
@@ -4661,352 +5225,23 @@
       </w:r>
     </w:p>
     <w:p>
-      <w:pPr>
-        <w:pStyle w:val="ImageCaption"/>
-      </w:pPr>
-      <w:r>
-        <w:t xml:space="preserve">Рис. 3: Сравнение расчетов течения жидкости в двумерном канале методами IBM(на графиках обозначен как IBAMR) и ALE(на графиках обозначен как FBM, также приведены результаты схожего метода Adina). В задаче рассматривается течение жидкости в канале при наличии гибкой стенки. На графике</w:t>
-      </w:r>
-      <w:r>
-        <w:t xml:space="preserve"> </w:t>
-      </w:r>
-      <w:r>
-        <w:t xml:space="preserve"> </w:t>
-      </w:r>
-      <w:r>
-        <w:t xml:space="preserve">приведена зависимость координаты по</w:t>
-      </w:r>
-      <w:r>
-        <w:t xml:space="preserve"> </w:t>
-      </w:r>
-      <m:oMath>
-        <m:r>
-          <m:rPr/>
-          <m:t>O</m:t>
-        </m:r>
-        <m:r>
-          <m:rPr/>
-          <m:t>y</m:t>
-        </m:r>
-      </m:oMath>
-      <w:r>
-        <w:t xml:space="preserve"> </w:t>
-      </w:r>
-      <w:r>
-        <w:t xml:space="preserve">в центре гибкой границы в зависимости от времени. На графике</w:t>
-      </w:r>
-      <w:r>
-        <w:t xml:space="preserve"> </w:t>
-      </w:r>
-      <w:r>
-        <w:t xml:space="preserve"> </w:t>
-      </w:r>
-      <w:r>
-        <w:t xml:space="preserve">представлена форма гибкой границы в момент времени</w:t>
-      </w:r>
-      <w:r>
-        <w:t xml:space="preserve"> </w:t>
-      </w:r>
-      <m:oMath>
-        <m:r>
-          <m:rPr/>
-          <m:t>t</m:t>
-        </m:r>
-        <m:r>
-          <m:rPr/>
-          <m:t>=</m:t>
-        </m:r>
-        <m:r>
-          <m:rPr/>
-          <m:t>17</m:t>
-        </m:r>
-        <m:r>
-          <m:rPr/>
-          <m:t>s</m:t>
-        </m:r>
-      </m:oMath>
-      <w:r>
-        <w:t xml:space="preserve"> </w:t>
-      </w:r>
-    </w:p>
-    <w:p>
-      <w:r>
-        <w:t xml:space="preserve">В</w:t>
-      </w:r>
-      <w:r>
-        <w:t xml:space="preserve"> </w:t>
-      </w:r>
-      <w:r>
-        <w:t xml:space="preserve">[20]</w:t>
-      </w:r>
-      <w:r>
-        <w:t xml:space="preserve"> </w:t>
-      </w:r>
-      <w:r>
-        <w:t xml:space="preserve">продемонстрировано сравнение некоторых парамеров, полученных в результате расчетов, с реальными данными, а также с другими работами. Например, объем, перекачиваемый за один удар сердца и пиковый объем по значениям отличаются от клинических данных</w:t>
-      </w:r>
-      <w:r>
-        <w:t xml:space="preserve"> </w:t>
-      </w:r>
-      <w:r>
-        <w:t xml:space="preserve">[21]</w:t>
-      </w:r>
-      <w:r>
-        <w:t xml:space="preserve"> </w:t>
-      </w:r>
-      <w:r>
-        <w:t xml:space="preserve">не более, чем на 15%, а пиковое давление на стенки величиной</w:t>
-      </w:r>
-      <w:r>
-        <w:t xml:space="preserve"> </w:t>
-      </w:r>
-      <m:oMath>
-        <m:r>
-          <m:rPr/>
-          <m:t>220</m:t>
-        </m:r>
-        <m:r>
-          <m:rPr/>
-          <m:t>k</m:t>
-        </m:r>
-        <m:r>
-          <m:rPr/>
-          <m:t>P</m:t>
-        </m:r>
-        <m:r>
-          <m:rPr/>
-          <m:t>a</m:t>
-        </m:r>
-      </m:oMath>
-      <w:r>
-        <w:t xml:space="preserve"> </w:t>
-      </w:r>
-      <w:r>
-        <w:t xml:space="preserve">хорошо совпадают с литературными данными, в частости</w:t>
-      </w:r>
-      <w:r>
-        <w:t xml:space="preserve"> </w:t>
-      </w:r>
-      <w:r>
-        <w:t xml:space="preserve">[22]</w:t>
-      </w:r>
-      <w:r>
-        <w:t xml:space="preserve">. Параметры лепестков клапа в этой работе определялись эмпирически, жесткость волокон была равна</w:t>
-      </w:r>
-      <w:r>
-        <w:t xml:space="preserve"> </w:t>
-      </w:r>
-      <m:oMath>
-        <m:r>
-          <m:rPr/>
-          <m:t>7.5</m:t>
-        </m:r>
-        <m:r>
-          <m:rPr/>
-          <m:t>⋅</m:t>
-        </m:r>
-        <m:sSup>
-          <m:e>
-            <m:r>
-              <m:rPr/>
-              <m:t>10</m:t>
-            </m:r>
-          </m:e>
-          <m:sup>
-            <m:r>
-              <m:rPr/>
-              <m:t>6</m:t>
-            </m:r>
-          </m:sup>
-        </m:sSup>
-        <m:r>
-          <m:rPr/>
-          <m:t>d</m:t>
-        </m:r>
-        <m:r>
-          <m:rPr/>
-          <m:t>y</m:t>
-        </m:r>
-        <m:r>
-          <m:rPr/>
-          <m:t>n</m:t>
-        </m:r>
-        <m:r>
-          <m:rPr/>
-          <m:t>e</m:t>
-        </m:r>
-        <m:r>
-          <m:rPr/>
-          <m:t>/</m:t>
-        </m:r>
-        <m:r>
-          <m:rPr/>
-          <m:t>c</m:t>
-        </m:r>
-        <m:r>
-          <m:rPr/>
-          <m:t>m</m:t>
-        </m:r>
-      </m:oMath>
-    </w:p>
-    <w:p>
-      <w:r>
-        <w:t xml:space="preserve">Приведем результаты некоторых тестовых расчетов, проведенных в рамках данной работы.</w:t>
-      </w:r>
-    </w:p>
-    <w:p>
-      <w:r>
-        <w:t xml:space="preserve">На рис.</w:t>
-      </w:r>
-      <w:r>
-        <w:t xml:space="preserve"> </w:t>
-      </w:r>
-      <w:r>
-        <w:t xml:space="preserve"> </w:t>
-      </w:r>
-      <w:r>
-        <w:t xml:space="preserve">показана работа трехстворчатого клапана под воздейтвием давления жидкости с постоянной вязкостью и плотностью</w:t>
-      </w:r>
-      <w:r>
-        <w:t xml:space="preserve"> </w:t>
-      </w:r>
-      <m:oMath>
-        <m:sSub>
-          <m:e>
-            <m:r>
-              <m:rPr/>
-              <m:t>ρ</m:t>
-            </m:r>
-          </m:e>
-          <m:sub>
-            <m:r>
-              <m:rPr/>
-              <m:t>1</m:t>
-            </m:r>
-          </m:sub>
-        </m:sSub>
-        <m:r>
-          <m:rPr/>
-          <m:t>=</m:t>
-        </m:r>
-        <m:sSub>
-          <m:e>
-            <m:r>
-              <m:rPr/>
-              <m:t>ρ</m:t>
-            </m:r>
-          </m:e>
-          <m:sub>
-            <m:r>
-              <m:rPr/>
-              <m:t>2</m:t>
-            </m:r>
-          </m:sub>
-        </m:sSub>
-        <m:r>
-          <m:rPr/>
-          <m:t>=</m:t>
-        </m:r>
-        <m:r>
-          <m:rPr/>
-          <m:t>1</m:t>
-        </m:r>
-      </m:oMath>
-      <w:r>
-        <w:t xml:space="preserve">,</w:t>
-      </w:r>
-      <w:r>
-        <w:t xml:space="preserve"> </w:t>
-      </w:r>
-      <m:oMath>
-        <m:sSub>
-          <m:e>
-            <m:r>
-              <m:rPr/>
-              <m:t>μ</m:t>
-            </m:r>
-          </m:e>
-          <m:sub>
-            <m:r>
-              <m:rPr/>
-              <m:t>1</m:t>
-            </m:r>
-          </m:sub>
-        </m:sSub>
-        <m:r>
-          <m:rPr/>
-          <m:t>=</m:t>
-        </m:r>
-        <m:sSub>
-          <m:e>
-            <m:r>
-              <m:rPr/>
-              <m:t>μ</m:t>
-            </m:r>
-          </m:e>
-          <m:sub>
-            <m:r>
-              <m:rPr/>
-              <m:t>2</m:t>
-            </m:r>
-          </m:sub>
-        </m:sSub>
-        <m:r>
-          <m:rPr/>
-          <m:t>=</m:t>
-        </m:r>
-        <m:r>
-          <m:rPr/>
-          <m:t>1</m:t>
-        </m:r>
-        <m:r>
-          <m:rPr/>
-          <m:t>⋅</m:t>
-        </m:r>
-        <m:sSup>
-          <m:e>
-            <m:r>
-              <m:rPr/>
-              <m:t>10</m:t>
-            </m:r>
-          </m:e>
-          <m:sup>
-            <m:r>
-              <m:rPr/>
-              <m:t>−</m:t>
-            </m:r>
-            <m:r>
-              <m:rPr/>
-              <m:t>2</m:t>
-            </m:r>
-          </m:sup>
-        </m:sSup>
-      </m:oMath>
-      <w:r>
-        <w:t xml:space="preserve"> </w:t>
-      </w:r>
-      <w:r>
-        <w:t xml:space="preserve">и треки некоторых частиц.</w:t>
-      </w:r>
-    </w:p>
-    <w:p>
       <w:r>
         <w:drawing>
           <wp:inline>
-            <wp:extent cx="5334000" cy="1955339"/>
+            <wp:extent cx="5334000" cy="2644630"/>
             <wp:effectExtent b="0" l="0" r="0" t="0"/>
             <wp:docPr descr="" id="1" name="Picture"/>
             <a:graphic>
               <a:graphicData uri="http://schemas.openxmlformats.org/drawingml/2006/picture">
                 <pic:pic>
                   <pic:nvPicPr>
-                    <pic:cNvPr descr="valve_delaunay_with_markers_grayscale1.png" id="0" name="Picture"/>
+                    <pic:cNvPr descr="ideal_valve_stress_2.png" id="0" name="Picture"/>
                     <pic:cNvPicPr>
                       <a:picLocks noChangeArrowheads="1" noChangeAspect="1"/>
                     </pic:cNvPicPr>
                   </pic:nvPicPr>
                   <pic:blipFill>
-                    <a:blip r:embed="rId29"/>
+                    <a:blip r:embed="rId30"/>
                     <a:stretch>
                       <a:fillRect/>
                     </a:stretch>
@@ -5014,7 +5249,7 @@
                   <pic:spPr bwMode="auto">
                     <a:xfrm>
                       <a:off x="0" y="0"/>
-                      <a:ext cx="5334000" cy="1955339"/>
+                      <a:ext cx="5334000" cy="2644630"/>
                     </a:xfrm>
                     <a:prstGeom prst="rect">
                       <a:avLst/>
@@ -5037,20 +5272,20 @@
       <w:r>
         <w:drawing>
           <wp:inline>
-            <wp:extent cx="5334000" cy="2005104"/>
+            <wp:extent cx="5334000" cy="2644630"/>
             <wp:effectExtent b="0" l="0" r="0" t="0"/>
             <wp:docPr descr="" id="1" name="Picture"/>
             <a:graphic>
               <a:graphicData uri="http://schemas.openxmlformats.org/drawingml/2006/picture">
                 <pic:pic>
                   <pic:nvPicPr>
-                    <pic:cNvPr descr="valve_delaunay_with_markers_grayscale2.png" id="0" name="Picture"/>
+                    <pic:cNvPr descr="ideal_valve_stress_3.png" id="0" name="Picture"/>
                     <pic:cNvPicPr>
                       <a:picLocks noChangeArrowheads="1" noChangeAspect="1"/>
                     </pic:cNvPicPr>
                   </pic:nvPicPr>
                   <pic:blipFill>
-                    <a:blip r:embed="rId30"/>
+                    <a:blip r:embed="rId31"/>
                     <a:stretch>
                       <a:fillRect/>
                     </a:stretch>
@@ -5058,7 +5293,7 @@
                   <pic:spPr bwMode="auto">
                     <a:xfrm>
                       <a:off x="0" y="0"/>
-                      <a:ext cx="5334000" cy="2005104"/>
+                      <a:ext cx="5334000" cy="2644630"/>
                     </a:xfrm>
                     <a:prstGeom prst="rect">
                       <a:avLst/>
@@ -5078,23 +5313,170 @@
       </w:r>
     </w:p>
     <w:p>
+      <w:pPr>
+        <w:pStyle w:val="ImageCaption"/>
+      </w:pPr>
+      <w:r>
+        <w:t xml:space="preserve">Рис. 4: Распределение напряжение по поверхности лепестка во времена t=0, t=0.4, t=0.8. Точками обозначены стенки сосуда</w:t>
+      </w:r>
+    </w:p>
+    <w:p>
+      <w:r>
+        <w:t xml:space="preserve">Как видно из рис. 4, больше поверхностного напряжения возникает в двух областях - на конце лепестка, т.к. это самая гибкая его часть, которая подвержена наибольшим деформациям скручивания, и в области крепления лепестка к фиброзному кольцу, т.к. там возникает наибольшая деформация растяжения в силу фиксированного расположения.</w:t>
+      </w:r>
+    </w:p>
+    <w:p>
+      <w:r>
+        <w:t xml:space="preserve">На рис. 5 представлена динамика движения и распределение поверхностного напряжения для лепестка клапана</w:t>
+      </w:r>
+      <w:r>
+        <w:t xml:space="preserve"> </w:t>
+      </w:r>
+      <w:r>
+        <w:t xml:space="preserve">“</w:t>
+      </w:r>
+      <w:r>
+        <w:t xml:space="preserve">Юнилайн</w:t>
+      </w:r>
+      <w:r>
+        <w:t xml:space="preserve">”</w:t>
+      </w:r>
+      <w:r>
+        <w:t xml:space="preserve">, который двигается под воздействием движения жидкости с постоянной вязкостью и плотностью</w:t>
+      </w:r>
+      <w:r>
+        <w:t xml:space="preserve"> </w:t>
+      </w:r>
+      <m:oMath>
+        <m:sSub>
+          <m:e>
+            <m:r>
+              <m:rPr/>
+              <m:t>ρ</m:t>
+            </m:r>
+          </m:e>
+          <m:sub>
+            <m:r>
+              <m:rPr/>
+              <m:t>1</m:t>
+            </m:r>
+          </m:sub>
+        </m:sSub>
+        <m:r>
+          <m:rPr/>
+          <m:t>=</m:t>
+        </m:r>
+        <m:sSub>
+          <m:e>
+            <m:r>
+              <m:rPr/>
+              <m:t>ρ</m:t>
+            </m:r>
+          </m:e>
+          <m:sub>
+            <m:r>
+              <m:rPr/>
+              <m:t>2</m:t>
+            </m:r>
+          </m:sub>
+        </m:sSub>
+        <m:r>
+          <m:rPr/>
+          <m:t>=</m:t>
+        </m:r>
+        <m:r>
+          <m:rPr/>
+          <m:t>1</m:t>
+        </m:r>
+        <m:r>
+          <m:rPr/>
+          <m:t>,</m:t>
+        </m:r>
+        <m:sSub>
+          <m:e>
+            <m:r>
+              <m:rPr/>
+              <m:t>μ</m:t>
+            </m:r>
+          </m:e>
+          <m:sub>
+            <m:r>
+              <m:rPr/>
+              <m:t>1</m:t>
+            </m:r>
+          </m:sub>
+        </m:sSub>
+        <m:r>
+          <m:rPr/>
+          <m:t>=</m:t>
+        </m:r>
+        <m:sSub>
+          <m:e>
+            <m:r>
+              <m:rPr/>
+              <m:t>μ</m:t>
+            </m:r>
+          </m:e>
+          <m:sub>
+            <m:r>
+              <m:rPr/>
+              <m:t>2</m:t>
+            </m:r>
+          </m:sub>
+        </m:sSub>
+        <m:r>
+          <m:rPr/>
+          <m:t>=</m:t>
+        </m:r>
+        <m:r>
+          <m:rPr/>
+          <m:t>1</m:t>
+        </m:r>
+        <m:r>
+          <m:rPr/>
+          <m:t>⋅</m:t>
+        </m:r>
+        <m:sSup>
+          <m:e>
+            <m:r>
+              <m:rPr/>
+              <m:t>10</m:t>
+            </m:r>
+          </m:e>
+          <m:sup>
+            <m:r>
+              <m:rPr/>
+              <m:t>−</m:t>
+            </m:r>
+            <m:r>
+              <m:rPr/>
+              <m:t>2</m:t>
+            </m:r>
+          </m:sup>
+        </m:sSup>
+      </m:oMath>
+      <w:r>
+        <w:t xml:space="preserve">.</w:t>
+      </w:r>
+    </w:p>
+    <w:p>
       <w:r>
         <w:drawing>
           <wp:inline>
-            <wp:extent cx="5334000" cy="1987038"/>
+            <wp:extent cx="5334000" cy="2644630"/>
             <wp:effectExtent b="0" l="0" r="0" t="0"/>
             <wp:docPr descr="" id="1" name="Picture"/>
             <a:graphic>
               <a:graphicData uri="http://schemas.openxmlformats.org/drawingml/2006/picture">
                 <pic:pic>
                   <pic:nvPicPr>
-                    <pic:cNvPr descr="valve_delaunay_with_markers_grayscale3.png" id="0" name="Picture"/>
+                    <pic:cNvPr descr="uniline_stress_1.png" id="0" name="Picture"/>
                     <pic:cNvPicPr>
                       <a:picLocks noChangeArrowheads="1" noChangeAspect="1"/>
                     </pic:cNvPicPr>
                   </pic:nvPicPr>
                   <pic:blipFill>
-                    <a:blip r:embed="rId31"/>
+                    <a:blip r:embed="rId32"/>
                     <a:stretch>
                       <a:fillRect/>
                     </a:stretch>
@@ -5102,7 +5484,7 @@
                   <pic:spPr bwMode="auto">
                     <a:xfrm>
                       <a:off x="0" y="0"/>
-                      <a:ext cx="5334000" cy="1987038"/>
+                      <a:ext cx="5334000" cy="2644630"/>
                     </a:xfrm>
                     <a:prstGeom prst="rect">
                       <a:avLst/>
@@ -5122,273 +5504,23 @@
       </w:r>
     </w:p>
     <w:p>
-      <w:pPr>
-        <w:pStyle w:val="ImageCaption"/>
-      </w:pPr>
-      <w:r>
-        <w:t xml:space="preserve">Рис. 4: Динамика лепестков клапана и треки некоторых частиц. Направление потока указано стрелкой. Показа вид сбоку (I) и вид спереди (II) a)</w:t>
-      </w:r>
-      <w:r>
-        <w:t xml:space="preserve"> </w:t>
-      </w:r>
-      <m:oMath>
-        <m:r>
-          <m:rPr/>
-          <m:t>t</m:t>
-        </m:r>
-        <m:r>
-          <m:rPr/>
-          <m:t>=</m:t>
-        </m:r>
-        <m:r>
-          <m:rPr/>
-          <m:t>0</m:t>
-        </m:r>
-      </m:oMath>
-      <w:r>
-        <w:t xml:space="preserve">, b)</w:t>
-      </w:r>
-      <w:r>
-        <w:t xml:space="preserve"> </w:t>
-      </w:r>
-      <m:oMath>
-        <m:r>
-          <m:rPr/>
-          <m:t>t</m:t>
-        </m:r>
-        <m:r>
-          <m:rPr/>
-          <m:t>=</m:t>
-        </m:r>
-        <m:r>
-          <m:rPr/>
-          <m:t>0.7</m:t>
-        </m:r>
-      </m:oMath>
-      <w:r>
-        <w:t xml:space="preserve">, c)</w:t>
-      </w:r>
-      <w:r>
-        <w:t xml:space="preserve"> </w:t>
-      </w:r>
-      <m:oMath>
-        <m:r>
-          <m:rPr/>
-          <m:t>t</m:t>
-        </m:r>
-        <m:r>
-          <m:rPr/>
-          <m:t>=</m:t>
-        </m:r>
-        <m:r>
-          <m:rPr/>
-          <m:t>1.5</m:t>
-        </m:r>
-      </m:oMath>
-    </w:p>
-    <w:p>
-      <w:r>
-        <w:t xml:space="preserve">Как можно увидеть из рис. 4, лепестки клапана раскрываются при изменении разности давлений, а затем возвращаются в исходное положение при выравнивании давлений.</w:t>
-      </w:r>
-    </w:p>
-    <w:p>
-      <w:r>
-        <w:t xml:space="preserve">На рис. 5 показана работа трехстворчатого клапана под воздействием давления жидкости с переменной вязкостью и плотностью</w:t>
-      </w:r>
-      <w:r>
-        <w:t xml:space="preserve"> </w:t>
-      </w:r>
-      <m:oMath>
-        <m:sSub>
-          <m:e>
-            <m:r>
-              <m:rPr/>
-              <m:t>ρ</m:t>
-            </m:r>
-          </m:e>
-          <m:sub>
-            <m:r>
-              <m:rPr/>
-              <m:t>1</m:t>
-            </m:r>
-          </m:sub>
-        </m:sSub>
-        <m:r>
-          <m:rPr/>
-          <m:t>=</m:t>
-        </m:r>
-        <m:sSub>
-          <m:e>
-            <m:r>
-              <m:rPr/>
-              <m:t>ρ</m:t>
-            </m:r>
-          </m:e>
-          <m:sub>
-            <m:r>
-              <m:rPr/>
-              <m:t>2</m:t>
-            </m:r>
-          </m:sub>
-        </m:sSub>
-        <m:r>
-          <m:rPr/>
-          <m:t>=</m:t>
-        </m:r>
-        <m:r>
-          <m:rPr/>
-          <m:t>1</m:t>
-        </m:r>
-      </m:oMath>
-      <w:r>
-        <w:t xml:space="preserve">,</w:t>
-      </w:r>
-      <w:r>
-        <w:t xml:space="preserve"> </w:t>
-      </w:r>
-      <m:oMath>
-        <m:sSub>
-          <m:e>
-            <m:r>
-              <m:rPr/>
-              <m:t>μ</m:t>
-            </m:r>
-          </m:e>
-          <m:sub>
-            <m:r>
-              <m:rPr/>
-              <m:t>1</m:t>
-            </m:r>
-          </m:sub>
-        </m:sSub>
-        <m:r>
-          <m:rPr/>
-          <m:t>=</m:t>
-        </m:r>
-        <m:sSub>
-          <m:e>
-            <m:r>
-              <m:rPr/>
-              <m:t>μ</m:t>
-            </m:r>
-          </m:e>
-          <m:sub>
-            <m:r>
-              <m:rPr/>
-              <m:t>2</m:t>
-            </m:r>
-          </m:sub>
-        </m:sSub>
-        <m:r>
-          <m:rPr/>
-          <m:t>=</m:t>
-        </m:r>
-        <m:r>
-          <m:rPr/>
-          <m:t>1</m:t>
-        </m:r>
-        <m:r>
-          <m:rPr/>
-          <m:t>⋅</m:t>
-        </m:r>
-        <m:sSup>
-          <m:e>
-            <m:r>
-              <m:rPr/>
-              <m:t>10</m:t>
-            </m:r>
-          </m:e>
-          <m:sup>
-            <m:r>
-              <m:rPr/>
-              <m:t>−</m:t>
-            </m:r>
-            <m:r>
-              <m:rPr/>
-              <m:t>2</m:t>
-            </m:r>
-          </m:sup>
-        </m:sSup>
-      </m:oMath>
-      <w:r>
-        <w:t xml:space="preserve">. На</w:t>
-      </w:r>
-      <w:r>
-        <w:t xml:space="preserve"> </w:t>
-      </w:r>
-      <m:oMath>
-        <m:nary>
-          <m:naryPr>
-            <m:chr m:val="Γ"/>
-            <m:limLoc m:val="subSup"/>
-            <m:supHide m:val="off"/>
-            <m:supHide m:val="off"/>
-          </m:naryPr>
-          <m:e/>
-          <m:sub>
-            <m:r>
-              <m:rPr/>
-              <m:t>2</m:t>
-            </m:r>
-          </m:sub>
-          <m:sup/>
-        </m:nary>
-      </m:oMath>
-      <w:r>
-        <w:t xml:space="preserve"> </w:t>
-      </w:r>
-      <w:r>
-        <w:t xml:space="preserve">задан постоянный приток примеси</w:t>
-      </w:r>
-      <w:r>
-        <w:t xml:space="preserve"> </w:t>
-      </w:r>
-      <m:oMath>
-        <m:sSub>
-          <m:e>
-            <m:r>
-              <m:rPr/>
-              <m:t>c</m:t>
-            </m:r>
-          </m:e>
-          <m:sub>
-            <m:r>
-              <m:rPr/>
-              <m:t>s</m:t>
-            </m:r>
-          </m:sub>
-        </m:sSub>
-        <m:r>
-          <m:rPr/>
-          <m:t>=</m:t>
-        </m:r>
-        <m:r>
-          <m:rPr/>
-          <m:t>0.45</m:t>
-        </m:r>
-      </m:oMath>
-      <w:r>
-        <w:t xml:space="preserve">.</w:t>
-      </w:r>
-    </w:p>
-    <w:p>
       <w:r>
         <w:drawing>
           <wp:inline>
-            <wp:extent cx="5334000" cy="2758966"/>
+            <wp:extent cx="5334000" cy="2644630"/>
             <wp:effectExtent b="0" l="0" r="0" t="0"/>
             <wp:docPr descr="" id="1" name="Picture"/>
             <a:graphic>
               <a:graphicData uri="http://schemas.openxmlformats.org/drawingml/2006/picture">
                 <pic:pic>
                   <pic:nvPicPr>
-                    <pic:cNvPr descr="valve_in_mixture_grayscale_new1.png" id="0" name="Picture"/>
+                    <pic:cNvPr descr="uniline_stress_2.png" id="0" name="Picture"/>
                     <pic:cNvPicPr>
                       <a:picLocks noChangeArrowheads="1" noChangeAspect="1"/>
                     </pic:cNvPicPr>
                   </pic:nvPicPr>
                   <pic:blipFill>
-                    <a:blip r:embed="rId32"/>
+                    <a:blip r:embed="rId33"/>
                     <a:stretch>
                       <a:fillRect/>
                     </a:stretch>
@@ -5396,7 +5528,7 @@
                   <pic:spPr bwMode="auto">
                     <a:xfrm>
                       <a:off x="0" y="0"/>
-                      <a:ext cx="5334000" cy="2758966"/>
+                      <a:ext cx="5334000" cy="2644630"/>
                     </a:xfrm>
                     <a:prstGeom prst="rect">
                       <a:avLst/>
@@ -5419,20 +5551,20 @@
       <w:r>
         <w:drawing>
           <wp:inline>
-            <wp:extent cx="5334000" cy="2763889"/>
+            <wp:extent cx="5334000" cy="2644630"/>
             <wp:effectExtent b="0" l="0" r="0" t="0"/>
             <wp:docPr descr="" id="1" name="Picture"/>
             <a:graphic>
               <a:graphicData uri="http://schemas.openxmlformats.org/drawingml/2006/picture">
                 <pic:pic>
                   <pic:nvPicPr>
-                    <pic:cNvPr descr="valve_in_mixture_grayscale_new2.png" id="0" name="Picture"/>
+                    <pic:cNvPr descr="uniline_stress_3.png" id="0" name="Picture"/>
                     <pic:cNvPicPr>
                       <a:picLocks noChangeArrowheads="1" noChangeAspect="1"/>
                     </pic:cNvPicPr>
                   </pic:nvPicPr>
                   <pic:blipFill>
-                    <a:blip r:embed="rId33"/>
+                    <a:blip r:embed="rId34"/>
                     <a:stretch>
                       <a:fillRect/>
                     </a:stretch>
@@ -5440,7 +5572,7 @@
                   <pic:spPr bwMode="auto">
                     <a:xfrm>
                       <a:off x="0" y="0"/>
-                      <a:ext cx="5334000" cy="2763889"/>
+                      <a:ext cx="5334000" cy="2644630"/>
                     </a:xfrm>
                     <a:prstGeom prst="rect">
                       <a:avLst/>
@@ -5460,23 +5592,36 @@
       </w:r>
     </w:p>
     <w:p>
+      <w:pPr>
+        <w:pStyle w:val="ImageCaption"/>
+      </w:pPr>
+      <w:r>
+        <w:t xml:space="preserve">Рис. 5: Распределение напряжение по поверхности лепестка во времена t=0, t=0.4, t=0.8. Точками обозначена поверхность фиброзного кольца</w:t>
+      </w:r>
+    </w:p>
+    <w:p>
+      <w:r>
+        <w:t xml:space="preserve">Рис. 5 показывает небольшую ассиметрию распределения напряжения, связанную с исходной ассиметрией клапана. Помимо этого, в отличии от клапана идеальной формы, в области крепления лепестка к фиброзному кольцу не происходит значительного увеличения напряжения.</w:t>
+      </w:r>
+    </w:p>
+    <w:p>
       <w:r>
         <w:drawing>
           <wp:inline>
-            <wp:extent cx="5334000" cy="2758966"/>
+            <wp:extent cx="5334000" cy="4153012"/>
             <wp:effectExtent b="0" l="0" r="0" t="0"/>
             <wp:docPr descr="" id="1" name="Picture"/>
             <a:graphic>
               <a:graphicData uri="http://schemas.openxmlformats.org/drawingml/2006/picture">
                 <pic:pic>
                   <pic:nvPicPr>
-                    <pic:cNvPr descr="valve_in_mixture_grayscale_new3.png" id="0" name="Picture"/>
+                    <pic:cNvPr descr="valve_points.png" id="0" name="Picture"/>
                     <pic:cNvPicPr>
                       <a:picLocks noChangeArrowheads="1" noChangeAspect="1"/>
                     </pic:cNvPicPr>
                   </pic:nvPicPr>
                   <pic:blipFill>
-                    <a:blip r:embed="rId34"/>
+                    <a:blip r:embed="rId35"/>
                     <a:stretch>
                       <a:fillRect/>
                     </a:stretch>
@@ -5484,7 +5629,7 @@
                   <pic:spPr bwMode="auto">
                     <a:xfrm>
                       <a:off x="0" y="0"/>
-                      <a:ext cx="5334000" cy="2758966"/>
+                      <a:ext cx="5334000" cy="4153012"/>
                     </a:xfrm>
                     <a:prstGeom prst="rect">
                       <a:avLst/>
@@ -5508,202 +5653,86 @@
         <w:pStyle w:val="ImageCaption"/>
       </w:pPr>
       <w:r>
-        <w:t xml:space="preserve">Рис. 5: Движение лепестков клапана с учетом переменной вязкости и плотности. Направление потока указано стрелками. На входе задан постоянный приток примеси</w:t>
-      </w:r>
-      <w:r>
-        <w:t xml:space="preserve"> </w:t>
-      </w:r>
-      <m:oMath>
-        <m:sSub>
-          <m:e>
-            <m:r>
-              <m:rPr/>
-              <m:t>c</m:t>
-            </m:r>
-          </m:e>
-          <m:sub>
-            <m:r>
-              <m:rPr/>
-              <m:t>s</m:t>
-            </m:r>
-          </m:sub>
-        </m:sSub>
-        <m:sSub>
-          <m:e>
-            <m:r>
-              <m:rPr/>
-              <m:t>|</m:t>
-            </m:r>
-          </m:e>
-          <m:sub>
-            <m:sSub>
-              <m:e>
-                <m:r>
-                  <m:rPr/>
-                  <m:t>Γ</m:t>
-                </m:r>
-              </m:e>
-              <m:sub>
-                <m:r>
-                  <m:rPr/>
-                  <m:t>2</m:t>
-                </m:r>
-              </m:sub>
-            </m:sSub>
-          </m:sub>
-        </m:sSub>
-        <m:r>
-          <m:rPr/>
-          <m:t>=</m:t>
-        </m:r>
-        <m:r>
-          <m:rPr/>
-          <m:t>0.45</m:t>
-        </m:r>
-      </m:oMath>
-      <w:r>
-        <w:t xml:space="preserve">, концентрация примеси в начальный момент</w:t>
-      </w:r>
-      <w:r>
-        <w:t xml:space="preserve"> </w:t>
-      </w:r>
-      <m:oMath>
-        <m:sSub>
-          <m:e>
-            <m:r>
-              <m:rPr/>
-              <m:t>c</m:t>
-            </m:r>
-          </m:e>
-          <m:sub>
-            <m:r>
-              <m:rPr/>
-              <m:t>0</m:t>
-            </m:r>
-          </m:sub>
-        </m:sSub>
-        <m:r>
-          <m:rPr/>
-          <m:t>=</m:t>
-        </m:r>
-        <m:r>
-          <m:rPr/>
-          <m:t>0.45</m:t>
-        </m:r>
-      </m:oMath>
-      <w:r>
-        <w:t xml:space="preserve">; a)</w:t>
-      </w:r>
-      <w:r>
-        <w:t xml:space="preserve"> </w:t>
-      </w:r>
-      <m:oMath>
-        <m:r>
-          <m:rPr/>
-          <m:t>t</m:t>
-        </m:r>
-        <m:r>
-          <m:rPr/>
-          <m:t>=</m:t>
-        </m:r>
-        <m:r>
-          <m:rPr/>
-          <m:t>0</m:t>
-        </m:r>
-      </m:oMath>
-      <w:r>
-        <w:t xml:space="preserve">, b)</w:t>
-      </w:r>
-      <w:r>
-        <w:t xml:space="preserve"> </w:t>
-      </w:r>
-      <m:oMath>
-        <m:r>
-          <m:rPr/>
-          <m:t>t</m:t>
-        </m:r>
-        <m:r>
-          <m:rPr/>
-          <m:t>=</m:t>
-        </m:r>
-        <m:r>
-          <m:rPr/>
-          <m:t>0.7</m:t>
-        </m:r>
-      </m:oMath>
-      <w:r>
-        <w:t xml:space="preserve">, c)</w:t>
-      </w:r>
-      <w:r>
-        <w:t xml:space="preserve"> </w:t>
-      </w:r>
-      <m:oMath>
-        <m:r>
-          <m:rPr/>
-          <m:t>t</m:t>
-        </m:r>
-        <m:r>
-          <m:rPr/>
-          <m:t>=</m:t>
-        </m:r>
-        <m:r>
-          <m:rPr/>
-          <m:t>1.5</m:t>
-        </m:r>
-      </m:oMath>
-    </w:p>
-    <w:p>
-      <w:r>
-        <w:t xml:space="preserve">Как видно на рис. 5, начальное равномерное распределение примеси нарушается движением лепестков клапана. Итоговое осцилирующее распределение примеси соответствует циклам работы клапана.</w:t>
-      </w:r>
-    </w:p>
-    <w:p>
-      <w:r>
-        <w:t xml:space="preserve">На рис. 6 показано сравнение расхода жидкости, соответствующий 3м циклам работы клапана (отмечен точечной линией), с данными из исследования</w:t>
-      </w:r>
-      <w:r>
-        <w:t xml:space="preserve"> </w:t>
-      </w:r>
-      <w:r>
-        <w:t xml:space="preserve">[9]</w:t>
-      </w:r>
-      <w:r>
-        <w:t xml:space="preserve"> </w:t>
-      </w:r>
-      <w:r>
-        <w:t xml:space="preserve">(отмечен непрерывной линией). Несмотря на то, что в данной работе использовались безразмерные величины, графики демонстрируют качественное сходство. Каждый цикл содержит резкий подъем в начале, затем спад с перегибом и осциляцию в момент закрытия клапана. Расходы жикости для первого цикла отличаются сильнее, т.к. в</w:t>
-      </w:r>
-      <w:r>
-        <w:t xml:space="preserve"> </w:t>
-      </w:r>
-      <w:r>
-        <w:t xml:space="preserve">[9]</w:t>
-      </w:r>
-      <w:r>
-        <w:t xml:space="preserve"> </w:t>
-      </w:r>
-      <w:r>
-        <w:t xml:space="preserve">на первом шаге для клапана задавалось искусственное напряжение.</w:t>
+        <w:t xml:space="preserve">Рис. 6: Схема расположения точек на фиброзном кольце</w:t>
+      </w:r>
+    </w:p>
+    <w:p>
+      <w:r>
+        <w:t xml:space="preserve">На рис. 7 показано графики зависимости поверхностного напряжения от времени для трех точек в разных частях фиброзного кольца.</w:t>
+      </w:r>
+      <w:r>
+        <w:t xml:space="preserve"> </w:t>
+      </w:r>
+      <w:r>
+        <w:t xml:space="preserve">“</w:t>
+      </w:r>
+      <w:r>
+        <w:t xml:space="preserve">Активная точка</w:t>
+      </w:r>
+      <w:r>
+        <w:t xml:space="preserve">”</w:t>
+      </w:r>
+      <w:r>
+        <w:t xml:space="preserve"> </w:t>
+      </w:r>
+      <w:r>
+        <w:t xml:space="preserve">находится на одной из осей кольца, рядом с областью крепления лепестка.</w:t>
+      </w:r>
+      <w:r>
+        <w:t xml:space="preserve"> </w:t>
+      </w:r>
+      <w:r>
+        <w:t xml:space="preserve">“</w:t>
+      </w:r>
+      <w:r>
+        <w:t xml:space="preserve">Точка на границе</w:t>
+      </w:r>
+      <w:r>
+        <w:t xml:space="preserve">”</w:t>
+      </w:r>
+      <w:r>
+        <w:t xml:space="preserve"> </w:t>
+      </w:r>
+      <w:r>
+        <w:t xml:space="preserve">тоже располагается в области крепления, но на удалении от осей.</w:t>
+      </w:r>
+      <w:r>
+        <w:t xml:space="preserve"> </w:t>
+      </w:r>
+      <w:r>
+        <w:t xml:space="preserve">“</w:t>
+      </w:r>
+      <w:r>
+        <w:t xml:space="preserve">Пассивная точка</w:t>
+      </w:r>
+      <w:r>
+        <w:t xml:space="preserve">”</w:t>
+      </w:r>
+      <w:r>
+        <w:t xml:space="preserve"> </w:t>
+      </w:r>
+      <w:r>
+        <w:t xml:space="preserve">располагается на внешней, наименее подвижной части кольца (см. рис. 6).</w:t>
       </w:r>
     </w:p>
     <w:p>
       <w:r>
         <w:drawing>
           <wp:inline>
-            <wp:extent cx="5334000" cy="3567814"/>
+            <wp:extent cx="5334000" cy="4094136"/>
             <wp:effectExtent b="0" l="0" r="0" t="0"/>
             <wp:docPr descr="" id="1" name="Picture"/>
             <a:graphic>
               <a:graphicData uri="http://schemas.openxmlformats.org/drawingml/2006/picture">
                 <pic:pic>
                   <pic:nvPicPr>
-                    <pic:cNvPr descr="flow_rate_comparison_with_legend_grayscale.png" id="0" name="Picture"/>
+                    <pic:cNvPr descr="forces.png" id="0" name="Picture"/>
                     <pic:cNvPicPr>
                       <a:picLocks noChangeArrowheads="1" noChangeAspect="1"/>
                     </pic:cNvPicPr>
                   </pic:nvPicPr>
                   <pic:blipFill>
-                    <a:blip r:embed="rId35"/>
+                    <a:blip r:embed="rId36"/>
                     <a:stretch>
                       <a:fillRect/>
                     </a:stretch>
@@ -5711,7 +5740,7 @@
                   <pic:spPr bwMode="auto">
                     <a:xfrm>
                       <a:off x="0" y="0"/>
-                      <a:ext cx="5334000" cy="3567814"/>
+                      <a:ext cx="5334000" cy="4094136"/>
                     </a:xfrm>
                     <a:prstGeom prst="rect">
                       <a:avLst/>
@@ -5735,17 +5764,94 @@
         <w:pStyle w:val="ImageCaption"/>
       </w:pPr>
       <w:r>
-        <w:t xml:space="preserve">Рис. 6: График сравнения расхода жидкости</w:t>
+        <w:t xml:space="preserve">Рис. 7: Зависимость напряжения от времени для трех точек на фиброзном кольце</w:t>
+      </w:r>
+    </w:p>
+    <w:p>
+      <w:r>
+        <w:t xml:space="preserve">Как видно из рис. 7, качественно величина напряжения для каждой точки демонстрирует схожую динамику изменения, но при этом в области крепления и рядом с осями возникают большие напряжения.</w:t>
+      </w:r>
+    </w:p>
+    <w:p>
+      <w:r>
+        <w:t xml:space="preserve">На рис. 8 продемонстрировано, что в данной конфигурации при завершении цикла работы клапан эффективно является закрытым, т.к. в области его расположения резко изменяется давление и скорость.</w:t>
+      </w:r>
+    </w:p>
+    <w:p>
+      <w:r>
+        <w:drawing>
+          <wp:inline>
+            <wp:extent cx="5334000" cy="2741728"/>
+            <wp:effectExtent b="0" l="0" r="0" t="0"/>
+            <wp:docPr descr="" id="1" name="Picture"/>
+            <a:graphic>
+              <a:graphicData uri="http://schemas.openxmlformats.org/drawingml/2006/picture">
+                <pic:pic>
+                  <pic:nvPicPr>
+                    <pic:cNvPr descr="pressure_limit.png" id="0" name="Picture"/>
+                    <pic:cNvPicPr>
+                      <a:picLocks noChangeArrowheads="1" noChangeAspect="1"/>
+                    </pic:cNvPicPr>
+                  </pic:nvPicPr>
+                  <pic:blipFill>
+                    <a:blip r:embed="rId37"/>
+                    <a:stretch>
+                      <a:fillRect/>
+                    </a:stretch>
+                  </pic:blipFill>
+                  <pic:spPr bwMode="auto">
+                    <a:xfrm>
+                      <a:off x="0" y="0"/>
+                      <a:ext cx="5334000" cy="2741728"/>
+                    </a:xfrm>
+                    <a:prstGeom prst="rect">
+                      <a:avLst/>
+                    </a:prstGeom>
+                    <a:noFill/>
+                    <a:ln w="9525">
+                      <a:noFill/>
+                      <a:headEnd/>
+                      <a:tailEnd/>
+                    </a:ln>
+                  </pic:spPr>
+                </pic:pic>
+              </a:graphicData>
+            </a:graphic>
+          </wp:inline>
+        </w:drawing>
+      </w:r>
+    </w:p>
+    <w:p>
+      <w:pPr>
+        <w:pStyle w:val="ImageCaption"/>
+      </w:pPr>
+      <w:r>
+        <w:t xml:space="preserve">Рис. 8: Резкий перепад давления при закрытии клапана, точками обозначена поверхность фиброзного кольца</w:t>
       </w:r>
     </w:p>
     <w:p>
       <w:pPr>
         <w:pStyle w:val="Heading1"/>
       </w:pPr>
-      <w:bookmarkStart w:id="36" w:name="список-литературы"/>
-      <w:bookmarkEnd w:id="36"/>
-      <w:r>
-        <w:t xml:space="preserve">Список литературы</w:t>
+      <w:bookmarkStart w:id="38" w:name="заключение"/>
+      <w:bookmarkEnd w:id="38"/>
+      <w:r>
+        <w:t xml:space="preserve">Заключение</w:t>
+      </w:r>
+    </w:p>
+    <w:p>
+      <w:r>
+        <w:t xml:space="preserve">Построенная модель работы искусственног сердечного клапана, учитывающая течения крови с переменной плотностью и вязкостью, позволяет получать физически непротиворечивые картины движения створок клапана для разных геометрий.</w:t>
+      </w:r>
+    </w:p>
+    <w:p>
+      <w:pPr>
+        <w:pStyle w:val="Heading1"/>
+      </w:pPr>
+      <w:bookmarkStart w:id="39" w:name="литература"/>
+      <w:bookmarkEnd w:id="39"/>
+      <w:r>
+        <w:t xml:space="preserve">Литература</w:t>
       </w:r>
     </w:p>
     <w:p>
@@ -5897,31 +6003,7 @@
         <w:pStyle w:val="Bibliography"/>
       </w:pPr>
       <w:r>
-        <w:t xml:space="preserve">19.Luo X. et al. Effect of bending rigidity in a dynamic model of a polyurethane prosthetic mitral valve // Biomechanics and modeling in mechanobiology. Springer, 2012. Vol. 11, № 6. Pp. 815–827.</w:t>
-      </w:r>
-    </w:p>
-    <w:p>
-      <w:pPr>
-        <w:pStyle w:val="Bibliography"/>
-      </w:pPr>
-      <w:r>
-        <w:t xml:space="preserve">20.Flamini V., DeAnda A., Griffith B.E. Immersed boundary-finite element model of fluid-structure interaction in the aortic root // arXiv preprint arXiv:1501.02287. 2015.</w:t>
-      </w:r>
-    </w:p>
-    <w:p>
-      <w:pPr>
-        <w:pStyle w:val="Bibliography"/>
-      </w:pPr>
-      <w:r>
-        <w:t xml:space="preserve">21.Murgo J.P. et al. Aortic input impedance in normal man: Relationship to pressure wave forms. // Circulation. Am Heart Assoc, 1980. Vol. 62, № 1. Pp. 105–116.</w:t>
-      </w:r>
-    </w:p>
-    <w:p>
-      <w:pPr>
-        <w:pStyle w:val="Bibliography"/>
-      </w:pPr>
-      <w:r>
-        <w:t xml:space="preserve">22.Conti C.A. et al. Dynamic finite element analysis of the aortic root from mRI-derived parameters // Medical engineering &amp; physics. Elsevier, 2010. Vol. 32, № 2. Pp. 212–221.</w:t>
+        <w:t xml:space="preserve">19.Клышников К. et al. Сравнительная характеристика гидродинамических показателей биопротезов клапанов сердца Юнилайн и Перикор // Клиническая физиология кровообращения. 2013. P. 45.</w:t>
       </w:r>
     </w:p>
     <w:sectPr/>
@@ -6017,7 +6099,7 @@
     </w:lvl>
   </w:abstractNum>
   <w:abstractNum w:abstractNumId="990">
-    <w:nsid w:val="b4503172"/>
+    <w:nsid w:val="3f2c3e4c"/>
     <w:multiLevelType w:val="multilevel"/>
     <w:lvl w:ilvl="0">
       <w:numFmt w:val="bullet"/>
@@ -6098,7 +6180,7 @@
     </w:lvl>
   </w:abstractNum>
   <w:abstractNum w:abstractNumId="991">
-    <w:nsid w:val="e393fdd1"/>
+    <w:nsid w:val="85977101"/>
     <w:multiLevelType w:val="multilevel"/>
     <w:lvl w:ilvl="0">
       <w:numFmt w:val="bullet"/>

</xml_diff>